<commit_message>
changed to "I accept this Work Breakdown Agreement" as required.
</commit_message>
<xml_diff>
--- a/WBA Assignment.docx
+++ b/WBA Assignment.docx
@@ -274,8 +274,6 @@
           <w:lang w:val="en-US"/>
         </w:rPr>
       </w:pPr>
-      <w:bookmarkStart w:id="0" w:name="_GoBack"/>
-      <w:bookmarkEnd w:id="0"/>
     </w:p>
     <w:p>
       <w:pPr>
@@ -2795,7 +2793,10 @@
                               <w:rPr>
                                 <w:lang w:val="en-US"/>
                               </w:rPr>
-                              <w:t xml:space="preserve"> agree to this breakdown arrangement</w:t>
+                              <w:t xml:space="preserve"> </w:t>
+                            </w:r>
+                            <w:r>
+                              <w:t>I accept this Work Breakdown Agreement</w:t>
                             </w:r>
                             <w:r>
                               <w:rPr>
@@ -2830,11 +2831,16 @@
                               <w:t xml:space="preserve"> </w:t>
                             </w:r>
                             <w:r>
+                              <w:t>I accept this Work Breakdown Agreement</w:t>
+                            </w:r>
+                            <w:r>
                               <w:rPr>
                                 <w:lang w:val="en-US"/>
                               </w:rPr>
-                              <w:t>agree to this breakdown arrangement.</w:t>
+                              <w:t>.</w:t>
                             </w:r>
+                            <w:bookmarkStart w:id="0" w:name="_GoBack"/>
+                            <w:bookmarkEnd w:id="0"/>
                           </w:p>
                           <w:p>
                             <w:pPr>
@@ -2868,10 +2874,13 @@
                               <w:t xml:space="preserve"> </w:t>
                             </w:r>
                             <w:r>
+                              <w:t>I accept this Work Breakdown Agreement</w:t>
+                            </w:r>
+                            <w:r>
                               <w:rPr>
                                 <w:lang w:val="en-US"/>
                               </w:rPr>
-                              <w:t>agree to this breakdown arrangement.</w:t>
+                              <w:t>.</w:t>
                             </w:r>
                           </w:p>
                           <w:p>
@@ -3037,7 +3046,10 @@
                         <w:rPr>
                           <w:lang w:val="en-US"/>
                         </w:rPr>
-                        <w:t xml:space="preserve"> agree to this breakdown arrangement</w:t>
+                        <w:t xml:space="preserve"> </w:t>
+                      </w:r>
+                      <w:r>
+                        <w:t>I accept this Work Breakdown Agreement</w:t>
                       </w:r>
                       <w:r>
                         <w:rPr>
@@ -3072,11 +3084,16 @@
                         <w:t xml:space="preserve"> </w:t>
                       </w:r>
                       <w:r>
+                        <w:t>I accept this Work Breakdown Agreement</w:t>
+                      </w:r>
+                      <w:r>
                         <w:rPr>
                           <w:lang w:val="en-US"/>
                         </w:rPr>
-                        <w:t>agree to this breakdown arrangement.</w:t>
+                        <w:t>.</w:t>
                       </w:r>
+                      <w:bookmarkStart w:id="1" w:name="_GoBack"/>
+                      <w:bookmarkEnd w:id="1"/>
                     </w:p>
                     <w:p>
                       <w:pPr>
@@ -3110,10 +3127,13 @@
                         <w:t xml:space="preserve"> </w:t>
                       </w:r>
                       <w:r>
+                        <w:t>I accept this Work Breakdown Agreement</w:t>
+                      </w:r>
+                      <w:r>
                         <w:rPr>
                           <w:lang w:val="en-US"/>
                         </w:rPr>
-                        <w:t>agree to this breakdown arrangement.</w:t>
+                        <w:t>.</w:t>
                       </w:r>
                     </w:p>
                     <w:p>
@@ -6007,7 +6027,6 @@
   <w:style w:type="character" w:default="1" w:styleId="DefaultParagraphFont">
     <w:name w:val="Default Paragraph Font"/>
     <w:uiPriority w:val="1"/>
-    <w:semiHidden/>
     <w:unhideWhenUsed/>
   </w:style>
   <w:style w:type="table" w:default="1" w:styleId="TableNormal">

</xml_diff>